<commit_message>
Added pages for main 5
</commit_message>
<xml_diff>
--- a/Competitive Analysis.docx
+++ b/Competitive Analysis.docx
@@ -1810,12 +1810,24 @@
     <w:p/>
     <w:p>
       <w:r>
-        <w:t xml:space="preserve">When comparing these sites, we also took into account that a majority of them had secondary levels of navigation. These secondary levels of navigation were mostly reserved for the student areas of the website. The primary levels mainly contained the important information that is relevant to both students and non students. </w:t>
+        <w:t>When comparing these sites, we also took into account that a majority of them had secondary levels of navigation. These secondary levels of navigation were mostly reserved for the student areas of the website. The primary levels mainly contained the important information that is re</w:t>
+      </w:r>
+      <w:r>
+        <w:t>levant to both students and non-</w:t>
+      </w:r>
+      <w:r>
+        <w:t xml:space="preserve">students. </w:t>
       </w:r>
     </w:p>
     <w:p>
       <w:r>
-        <w:t xml:space="preserve">For our information arcitecture of the home page, we decided to implement both levels of navigation. After reviewing these sites, we found that the web pages for </w:t>
+        <w:t xml:space="preserve">For our information </w:t>
+      </w:r>
+      <w:r>
+        <w:t>architecture</w:t>
+      </w:r>
+      <w:r>
+        <w:t xml:space="preserve"> of the home page, we decided to implement both levels of navigation. After reviewing these sites, we found that the web pages for </w:t>
       </w:r>
       <w:r>
         <w:rPr>
@@ -1942,7 +1954,7 @@
           </w:tcPr>
           <w:p>
             <w:r>
-              <w:t>Reasearch</w:t>
+              <w:t>Research</w:t>
             </w:r>
           </w:p>
         </w:tc>
@@ -2150,7 +2162,10 @@
           </w:tcPr>
           <w:p>
             <w:r>
-              <w:t>Usc facts and figures</w:t>
+              <w:t>USC</w:t>
+            </w:r>
+            <w:r>
+              <w:t xml:space="preserve"> facts and figures</w:t>
             </w:r>
           </w:p>
         </w:tc>
@@ -2160,7 +2175,10 @@
           </w:tcPr>
           <w:p>
             <w:r>
-              <w:t>overview</w:t>
+              <w:t>O</w:t>
+            </w:r>
+            <w:r>
+              <w:t>verview</w:t>
             </w:r>
           </w:p>
         </w:tc>
@@ -2198,7 +2216,13 @@
           </w:tcPr>
           <w:p>
             <w:r>
-              <w:t>Facult distinctions</w:t>
+              <w:t>Facult</w:t>
+            </w:r>
+            <w:r>
+              <w:t>y</w:t>
+            </w:r>
+            <w:r>
+              <w:t xml:space="preserve"> distinctions</w:t>
             </w:r>
           </w:p>
         </w:tc>
@@ -2246,7 +2270,10 @@
           </w:tcPr>
           <w:p>
             <w:r>
-              <w:t>history</w:t>
+              <w:t>H</w:t>
+            </w:r>
+            <w:r>
+              <w:t>istory</w:t>
             </w:r>
           </w:p>
         </w:tc>
@@ -2278,7 +2305,10 @@
           </w:tcPr>
           <w:p>
             <w:r>
-              <w:t>diversity</w:t>
+              <w:t>D</w:t>
+            </w:r>
+            <w:r>
+              <w:t>iversity</w:t>
             </w:r>
           </w:p>
         </w:tc>
@@ -2386,7 +2416,10 @@
           </w:tcPr>
           <w:p>
             <w:r>
-              <w:t>directories</w:t>
+              <w:t>D</w:t>
+            </w:r>
+            <w:r>
+              <w:t>irectories</w:t>
             </w:r>
           </w:p>
         </w:tc>
@@ -2414,7 +2447,10 @@
           </w:tcPr>
           <w:p>
             <w:r>
-              <w:t>directory</w:t>
+              <w:t>D</w:t>
+            </w:r>
+            <w:r>
+              <w:t>irectory</w:t>
             </w:r>
           </w:p>
         </w:tc>
@@ -2430,7 +2466,7 @@
           </w:tcPr>
           <w:p>
             <w:r>
-              <w:t>Visit usc</w:t>
+              <w:t>Visit USC</w:t>
             </w:r>
           </w:p>
         </w:tc>
@@ -2440,7 +2476,10 @@
           </w:tcPr>
           <w:p>
             <w:r>
-              <w:t>rankings</w:t>
+              <w:t>R</w:t>
+            </w:r>
+            <w:r>
+              <w:t>ankings</w:t>
             </w:r>
           </w:p>
         </w:tc>
@@ -2458,7 +2497,10 @@
           </w:tcPr>
           <w:p>
             <w:r>
-              <w:t>maps</w:t>
+              <w:t>M</w:t>
+            </w:r>
+            <w:r>
+              <w:t>aps</w:t>
             </w:r>
           </w:p>
         </w:tc>
@@ -2498,7 +2540,10 @@
           </w:tcPr>
           <w:p>
             <w:r>
-              <w:t>parking</w:t>
+              <w:t>P</w:t>
+            </w:r>
+            <w:r>
+              <w:t>arking</w:t>
             </w:r>
           </w:p>
         </w:tc>
@@ -2560,7 +2605,10 @@
           </w:tcPr>
           <w:p>
             <w:r>
-              <w:t>careers</w:t>
+              <w:t>C</w:t>
+            </w:r>
+            <w:r>
+              <w:t>areers</w:t>
             </w:r>
           </w:p>
         </w:tc>
@@ -2578,7 +2626,10 @@
           </w:tcPr>
           <w:p>
             <w:r>
-              <w:t>jobs</w:t>
+              <w:t>J</w:t>
+            </w:r>
+            <w:r>
+              <w:t>obs</w:t>
             </w:r>
           </w:p>
         </w:tc>
@@ -3557,7 +3608,13 @@
           </w:tcPr>
           <w:p>
             <w:r>
-              <w:t>Skaggs School of Parmacy and Pharmaceutical Sciences</w:t>
+              <w:t xml:space="preserve">Skaggs School of </w:t>
+            </w:r>
+            <w:r>
+              <w:t>Pharmacy</w:t>
+            </w:r>
+            <w:r>
+              <w:t xml:space="preserve"> and Pharmaceutical Sciences</w:t>
             </w:r>
           </w:p>
         </w:tc>
@@ -3737,7 +3794,10 @@
           </w:tcPr>
           <w:p>
             <w:r>
-              <w:t>Life as a trition</w:t>
+              <w:t xml:space="preserve">Life as a </w:t>
+            </w:r>
+            <w:r>
+              <w:t>triton</w:t>
             </w:r>
           </w:p>
         </w:tc>
@@ -4086,7 +4146,10 @@
           </w:tcPr>
           <w:p>
             <w:r>
-              <w:t>Academic Oppotunities</w:t>
+              <w:t xml:space="preserve">Academic </w:t>
+            </w:r>
+            <w:r>
+              <w:t>Opportunities</w:t>
             </w:r>
           </w:p>
         </w:tc>
@@ -4622,7 +4685,10 @@
           </w:tcPr>
           <w:p>
             <w:r>
-              <w:t>Department and program advisiors</w:t>
+              <w:t xml:space="preserve">Department and program </w:t>
+            </w:r>
+            <w:r>
+              <w:t>advisors</w:t>
             </w:r>
           </w:p>
         </w:tc>
@@ -5038,7 +5104,10 @@
           </w:tcPr>
           <w:p>
             <w:r>
-              <w:t>Career Sevices</w:t>
+              <w:t xml:space="preserve">Career </w:t>
+            </w:r>
+            <w:r>
+              <w:t>Services</w:t>
             </w:r>
           </w:p>
         </w:tc>
@@ -5130,7 +5199,13 @@
     </w:tbl>
     <w:p>
       <w:r>
-        <w:t>Here we did the same this as we did for the Admissions page. We will include the common elements as a secondary level navigation bar on the actual Academics page. We also noticed the pattern that if a site had a dropdown they did not have an actual academics page. UCSD and UCSB did not have a dropdown menu but had a academics page. SDSU, USC, and UCLA were the opposite of this.</w:t>
+        <w:t xml:space="preserve">Here we did the same this as we did for the Admissions page. We will include the common elements as a secondary level navigation bar on the actual Academics page. We also noticed the pattern that if a site had a dropdown they did not have an actual academics page. UCSD and UCSB did not have a dropdown menu but had </w:t>
+      </w:r>
+      <w:r>
+        <w:t>an</w:t>
+      </w:r>
+      <w:r>
+        <w:t xml:space="preserve"> academics page. SDSU, USC, and UCLA were the opposite of this.</w:t>
       </w:r>
     </w:p>
     <w:p>
@@ -5168,33 +5243,23 @@
           </w:tcPr>
           <w:p>
             <w:r>
-              <w:t>sports</w:t>
-            </w:r>
-          </w:p>
-        </w:tc>
-        <w:tc>
-          <w:tcPr>
-            <w:tcW w:w="1915" w:type="dxa"/>
-          </w:tcPr>
-          <w:p>
-            <w:r>
-              <w:t>teams</w:t>
-            </w:r>
-          </w:p>
-        </w:tc>
-        <w:tc>
-          <w:tcPr>
-            <w:tcW w:w="1915" w:type="dxa"/>
-          </w:tcPr>
-          <w:p>
-            <w:r>
               <w:t>Sports</w:t>
             </w:r>
           </w:p>
         </w:tc>
         <w:tc>
           <w:tcPr>
-            <w:tcW w:w="1916" w:type="dxa"/>
+            <w:tcW w:w="1915" w:type="dxa"/>
+          </w:tcPr>
+          <w:p>
+            <w:r>
+              <w:t>Teams</w:t>
+            </w:r>
+          </w:p>
+        </w:tc>
+        <w:tc>
+          <w:tcPr>
+            <w:tcW w:w="1915" w:type="dxa"/>
           </w:tcPr>
           <w:p>
             <w:r>
@@ -5202,6 +5267,16 @@
             </w:r>
           </w:p>
         </w:tc>
+        <w:tc>
+          <w:tcPr>
+            <w:tcW w:w="1916" w:type="dxa"/>
+          </w:tcPr>
+          <w:p>
+            <w:r>
+              <w:t>Sports</w:t>
+            </w:r>
+          </w:p>
+        </w:tc>
       </w:tr>
       <w:tr>
         <w:tc>
@@ -5220,7 +5295,7 @@
           </w:tcPr>
           <w:p>
             <w:r>
-              <w:t>athletics</w:t>
+              <w:t>Athletics</w:t>
             </w:r>
           </w:p>
         </w:tc>
@@ -5272,17 +5347,17 @@
           </w:tcPr>
           <w:p>
             <w:r>
-              <w:t>tickets</w:t>
-            </w:r>
-          </w:p>
-        </w:tc>
-        <w:tc>
-          <w:tcPr>
-            <w:tcW w:w="1915" w:type="dxa"/>
-          </w:tcPr>
-          <w:p>
-            <w:r>
-              <w:t>schedules</w:t>
+              <w:t>Tickets</w:t>
+            </w:r>
+          </w:p>
+        </w:tc>
+        <w:tc>
+          <w:tcPr>
+            <w:tcW w:w="1915" w:type="dxa"/>
+          </w:tcPr>
+          <w:p>
+            <w:r>
+              <w:t>Schedules</w:t>
             </w:r>
           </w:p>
         </w:tc>
@@ -5324,7 +5399,7 @@
           </w:tcPr>
           <w:p>
             <w:r>
-              <w:t>multimedia</w:t>
+              <w:t>Multimedia</w:t>
             </w:r>
           </w:p>
         </w:tc>
@@ -5366,17 +5441,17 @@
           </w:tcPr>
           <w:p>
             <w:r>
-              <w:t>recruits</w:t>
-            </w:r>
-          </w:p>
-        </w:tc>
-        <w:tc>
-          <w:tcPr>
-            <w:tcW w:w="1915" w:type="dxa"/>
-          </w:tcPr>
-          <w:p>
-            <w:r>
-              <w:t>facilites</w:t>
+              <w:t>Recruits</w:t>
+            </w:r>
+          </w:p>
+        </w:tc>
+        <w:tc>
+          <w:tcPr>
+            <w:tcW w:w="1915" w:type="dxa"/>
+          </w:tcPr>
+          <w:p>
+            <w:r>
+              <w:t>Facilities</w:t>
             </w:r>
           </w:p>
         </w:tc>
@@ -5418,7 +5493,7 @@
           </w:tcPr>
           <w:p>
             <w:r>
-              <w:t>camps</w:t>
+              <w:t>Camps</w:t>
             </w:r>
           </w:p>
         </w:tc>
@@ -5438,7 +5513,7 @@
           </w:tcPr>
           <w:p>
             <w:r>
-              <w:t>tickets</w:t>
+              <w:t>Tickets</w:t>
             </w:r>
           </w:p>
         </w:tc>
@@ -5480,17 +5555,17 @@
           </w:tcPr>
           <w:p>
             <w:r>
-              <w:t>shop</w:t>
-            </w:r>
-          </w:p>
-        </w:tc>
-        <w:tc>
-          <w:tcPr>
-            <w:tcW w:w="1915" w:type="dxa"/>
-          </w:tcPr>
-          <w:p>
-            <w:r>
-              <w:t>locos</w:t>
+              <w:t>Shop</w:t>
+            </w:r>
+          </w:p>
+        </w:tc>
+        <w:tc>
+          <w:tcPr>
+            <w:tcW w:w="1915" w:type="dxa"/>
+          </w:tcPr>
+          <w:p>
+            <w:r>
+              <w:t>Locos</w:t>
             </w:r>
           </w:p>
         </w:tc>
@@ -5530,7 +5605,7 @@
           </w:tcPr>
           <w:p>
             <w:r>
-              <w:t>shop</w:t>
+              <w:t>Shop</w:t>
             </w:r>
           </w:p>
         </w:tc>
@@ -5763,7 +5838,7 @@
           </w:tcPr>
           <w:p>
             <w:r>
-              <w:t>overview</w:t>
+              <w:t>Overview</w:t>
             </w:r>
           </w:p>
         </w:tc>
@@ -5797,7 +5872,7 @@
           </w:tcPr>
           <w:p>
             <w:r>
-              <w:t>procedures</w:t>
+              <w:t>Procedures</w:t>
             </w:r>
           </w:p>
         </w:tc>
@@ -5885,7 +5960,7 @@
           </w:tcPr>
           <w:p>
             <w:r>
-              <w:t>facilities</w:t>
+              <w:t>Facilities</w:t>
             </w:r>
           </w:p>
         </w:tc>
@@ -5975,7 +6050,7 @@
           </w:tcPr>
           <w:p>
             <w:r>
-              <w:t>libraries</w:t>
+              <w:t>Libraries</w:t>
             </w:r>
           </w:p>
         </w:tc>
@@ -6136,7 +6211,16 @@
           </w:tcPr>
           <w:p>
             <w:r>
-              <w:t>Office ofResearch affiairs</w:t>
+              <w:t xml:space="preserve">Office </w:t>
+            </w:r>
+            <w:r>
+              <w:t>of Research</w:t>
+            </w:r>
+            <w:r>
+              <w:t xml:space="preserve"> </w:t>
+            </w:r>
+            <w:r>
+              <w:t>affairs</w:t>
             </w:r>
           </w:p>
         </w:tc>
@@ -6224,7 +6308,10 @@
           </w:tcPr>
           <w:p>
             <w:r>
-              <w:t>Student research opportunites</w:t>
+              <w:t xml:space="preserve">Student research </w:t>
+            </w:r>
+            <w:r>
+              <w:t>opportunities</w:t>
             </w:r>
           </w:p>
         </w:tc>
@@ -6316,7 +6403,10 @@
           </w:tcPr>
           <w:p>
             <w:r>
-              <w:t>Contracts and grants recieved</w:t>
+              <w:t xml:space="preserve">Contracts and grants </w:t>
+            </w:r>
+            <w:r>
+              <w:t>received</w:t>
             </w:r>
           </w:p>
         </w:tc>

</xml_diff>